<commit_message>
Deleted old stuff and Fixed assignment a tiny bit
</commit_message>
<xml_diff>
--- a/5DD ASSIGNMENT C/5DD_Airport_Maintenance_Assignment (Part 1)_Student_Written_Task_190210_v2.docx
+++ b/5DD ASSIGNMENT C/5DD_Airport_Maintenance_Assignment (Part 1)_Student_Written_Task_190210_v2.docx
@@ -6958,8 +6958,10 @@
         <w:ind w:left="720"/>
       </w:pPr>
       <w:r>
-        <w:t>Single</w:t>
-      </w:r>
+        <w:t>Multiple</w:t>
+      </w:r>
+      <w:bookmarkStart w:id="26" w:name="_GoBack"/>
+      <w:bookmarkEnd w:id="26"/>
       <w:r>
         <w:t xml:space="preserve"> columns</w:t>
       </w:r>
@@ -9411,10 +9413,7 @@
             </w:r>
             <w:proofErr w:type="spellEnd"/>
             <w:r>
-              <w:t xml:space="preserve">):        </w:t>
-            </w:r>
-            <w:r>
-              <w:t>Test Event Number</w:t>
+              <w:t>):        Test Event Number</w:t>
             </w:r>
           </w:p>
         </w:tc>
@@ -9494,10 +9493,7 @@
           </w:tcPr>
           <w:p>
             <w:r>
-              <w:t xml:space="preserve">Type:                                                </w:t>
-            </w:r>
-            <w:r>
-              <w:t>INT</w:t>
+              <w:t>Type:                                                INT</w:t>
             </w:r>
           </w:p>
         </w:tc>
@@ -9565,13 +9561,7 @@
               <w:t>six-digit</w:t>
             </w:r>
             <w:r>
-              <w:t xml:space="preserve"> </w:t>
-            </w:r>
-            <w:r>
-              <w:t>Test Event</w:t>
-            </w:r>
-            <w:r>
-              <w:t xml:space="preserve"> number.                      </w:t>
+              <w:t xml:space="preserve"> Test Event number.                      </w:t>
             </w:r>
           </w:p>
           <w:p>
@@ -9581,10 +9571,7 @@
           </w:p>
           <w:p>
             <w:r>
-              <w:t xml:space="preserve">            </w:t>
-            </w:r>
-            <w:r>
-              <w:t>A set of tests to ensure the aircraft is suitable for flight.</w:t>
+              <w:t xml:space="preserve">            A set of tests to ensure the aircraft is suitable for flight.</w:t>
             </w:r>
           </w:p>
           <w:p>
@@ -9894,18 +9881,12 @@
           </w:p>
           <w:p>
             <w:r>
-              <w:t xml:space="preserve">            </w:t>
-            </w:r>
-            <w:r>
-              <w:t xml:space="preserve">Contains the aircraft registration number along with its sub model code, identifying </w:t>
-            </w:r>
-          </w:p>
-          <w:p>
-            <w:r>
-              <w:t xml:space="preserve">            </w:t>
-            </w:r>
-            <w:r>
-              <w:t>whether it is a “Passenger Airliner” or a “Cargo Freighter”</w:t>
+              <w:t xml:space="preserve">            Contains the aircraft registration number along with its sub model code, identifying </w:t>
+            </w:r>
+          </w:p>
+          <w:p>
+            <w:r>
+              <w:t xml:space="preserve">            whether it is a “Passenger Airliner” or a “Cargo Freighter”</w:t>
             </w:r>
           </w:p>
           <w:p>
@@ -9991,8 +9972,6 @@
       <w:r>
         <w:t>m</w:t>
       </w:r>
-      <w:bookmarkStart w:id="26" w:name="_GoBack"/>
-      <w:bookmarkEnd w:id="26"/>
       <w:r>
         <w:t>ame, aircraft model and sub-model will be displayed on screen for reference.</w:t>
       </w:r>
@@ -16089,6 +16068,7 @@
   <w:style w:type="character" w:default="1" w:styleId="DefaultParagraphFont">
     <w:name w:val="Default Paragraph Font"/>
     <w:uiPriority w:val="1"/>
+    <w:semiHidden/>
     <w:unhideWhenUsed/>
   </w:style>
   <w:style w:type="table" w:default="1" w:styleId="TableNormal">
@@ -16632,20 +16612,20 @@
 </file>
 
 <file path=customXml/item1.xml><?xml version="1.0" encoding="utf-8"?>
+<p:properties xmlns:p="http://schemas.microsoft.com/office/2006/metadata/properties" xmlns:xsi="http://www.w3.org/2001/XMLSchema-instance" xmlns:pc="http://schemas.microsoft.com/office/infopath/2007/PartnerControls">
+  <documentManagement>
+    <TaxCatchAll xmlns="f7346047-cc13-4793-a644-0b7ca4eaadae"/>
+  </documentManagement>
+</p:properties>
+</file>
+
+<file path=customXml/item2.xml><?xml version="1.0" encoding="utf-8"?>
 <?mso-contentType ?>
 <FormTemplates xmlns="http://schemas.microsoft.com/sharepoint/v3/contenttype/forms">
   <Display>DocumentLibraryForm</Display>
   <Edit>DocumentLibraryForm</Edit>
   <New>DocumentLibraryForm</New>
 </FormTemplates>
-</file>
-
-<file path=customXml/item2.xml><?xml version="1.0" encoding="utf-8"?>
-<p:properties xmlns:p="http://schemas.microsoft.com/office/2006/metadata/properties" xmlns:xsi="http://www.w3.org/2001/XMLSchema-instance" xmlns:pc="http://schemas.microsoft.com/office/infopath/2007/PartnerControls">
-  <documentManagement>
-    <TaxCatchAll xmlns="f7346047-cc13-4793-a644-0b7ca4eaadae"/>
-  </documentManagement>
-</p:properties>
 </file>
 
 <file path=customXml/item3.xml><?xml version="1.0" encoding="utf-8"?>
@@ -16810,19 +16790,19 @@
 </file>
 
 <file path=customXml/itemProps1.xml><?xml version="1.0" encoding="utf-8"?>
-<ds:datastoreItem xmlns:ds="http://schemas.openxmlformats.org/officeDocument/2006/customXml" ds:itemID="{32CFC926-8DC9-4513-80FB-EC4AADB53438}">
+<ds:datastoreItem xmlns:ds="http://schemas.openxmlformats.org/officeDocument/2006/customXml" ds:itemID="{A7940D6C-DAB5-4AE7-B481-A652D88BB751}">
   <ds:schemaRefs>
-    <ds:schemaRef ds:uri="http://schemas.microsoft.com/sharepoint/v3/contenttype/forms"/>
+    <ds:schemaRef ds:uri="http://schemas.microsoft.com/office/2006/metadata/properties"/>
+    <ds:schemaRef ds:uri="http://schemas.microsoft.com/office/infopath/2007/PartnerControls"/>
+    <ds:schemaRef ds:uri="f7346047-cc13-4793-a644-0b7ca4eaadae"/>
   </ds:schemaRefs>
 </ds:datastoreItem>
 </file>
 
 <file path=customXml/itemProps2.xml><?xml version="1.0" encoding="utf-8"?>
-<ds:datastoreItem xmlns:ds="http://schemas.openxmlformats.org/officeDocument/2006/customXml" ds:itemID="{A7940D6C-DAB5-4AE7-B481-A652D88BB751}">
+<ds:datastoreItem xmlns:ds="http://schemas.openxmlformats.org/officeDocument/2006/customXml" ds:itemID="{32CFC926-8DC9-4513-80FB-EC4AADB53438}">
   <ds:schemaRefs>
-    <ds:schemaRef ds:uri="http://schemas.microsoft.com/office/2006/metadata/properties"/>
-    <ds:schemaRef ds:uri="http://schemas.microsoft.com/office/infopath/2007/PartnerControls"/>
-    <ds:schemaRef ds:uri="f7346047-cc13-4793-a644-0b7ca4eaadae"/>
+    <ds:schemaRef ds:uri="http://schemas.microsoft.com/sharepoint/v3/contenttype/forms"/>
   </ds:schemaRefs>
 </ds:datastoreItem>
 </file>

</xml_diff>

<commit_message>
Progress on assignment + reference
</commit_message>
<xml_diff>
--- a/5DD ASSIGNMENT C/5DD_Airport_Maintenance_Assignment (Part 1)_Student_Written_Task_190210_v2.docx
+++ b/5DD ASSIGNMENT C/5DD_Airport_Maintenance_Assignment (Part 1)_Student_Written_Task_190210_v2.docx
@@ -10162,8 +10162,6 @@
         </w:rPr>
         <w:t>SECTION D. (Estimate the size of the database)</w:t>
       </w:r>
-      <w:bookmarkStart w:id="26" w:name="_GoBack"/>
-      <w:bookmarkEnd w:id="26"/>
     </w:p>
     <w:p>
       <w:pPr>
@@ -10323,6 +10321,185 @@
         <w:t>Show the steps of your calculation. Note: In your calculation, for simplicity, no need to factor for the housekeeping for BTREE or Tablespace Fragmentation. The page size is default at 16K = 16384 bytes.</w:t>
       </w:r>
     </w:p>
+    <w:p>
+      <w:pPr>
+        <w:pStyle w:val="Title"/>
+        <w:rPr>
+          <w:highlight w:val="green"/>
+        </w:rPr>
+      </w:pPr>
+      <w:r>
+        <w:rPr>
+          <w:highlight w:val="green"/>
+        </w:rPr>
+        <w:t xml:space="preserve">ESTIMATING </w:t>
+      </w:r>
+      <w:r>
+        <w:rPr>
+          <w:highlight w:val="green"/>
+        </w:rPr>
+        <w:t>DATABASE SIZE</w:t>
+      </w:r>
+    </w:p>
+    <w:p>
+      <w:pPr>
+        <w:rPr>
+          <w:color w:val="C00000"/>
+          <w:sz w:val="36"/>
+        </w:rPr>
+      </w:pPr>
+      <w:r>
+        <w:rPr>
+          <w:color w:val="C00000"/>
+          <w:sz w:val="36"/>
+        </w:rPr>
+        <w:lastRenderedPageBreak/>
+        <w:t>CHECK SIZES</w:t>
+      </w:r>
+      <w:r>
+        <w:rPr>
+          <w:noProof/>
+        </w:rPr>
+        <w:drawing>
+          <wp:inline distT="0" distB="0" distL="0" distR="0" wp14:anchorId="5C0B66D5" wp14:editId="6E17AA4A">
+            <wp:extent cx="5731510" cy="3258820"/>
+            <wp:effectExtent l="0" t="0" r="2540" b="0"/>
+            <wp:docPr id="8" name="Picture 8"/>
+            <wp:cNvGraphicFramePr>
+              <a:graphicFrameLocks xmlns:a="http://schemas.openxmlformats.org/drawingml/2006/main" noChangeAspect="1"/>
+            </wp:cNvGraphicFramePr>
+            <a:graphic xmlns:a="http://schemas.openxmlformats.org/drawingml/2006/main">
+              <a:graphicData uri="http://schemas.openxmlformats.org/drawingml/2006/picture">
+                <pic:pic xmlns:pic="http://schemas.openxmlformats.org/drawingml/2006/picture">
+                  <pic:nvPicPr>
+                    <pic:cNvPr id="1" name=""/>
+                    <pic:cNvPicPr/>
+                  </pic:nvPicPr>
+                  <pic:blipFill>
+                    <a:blip r:embed="rId16"/>
+                    <a:stretch>
+                      <a:fillRect/>
+                    </a:stretch>
+                  </pic:blipFill>
+                  <pic:spPr>
+                    <a:xfrm>
+                      <a:off x="0" y="0"/>
+                      <a:ext cx="5731510" cy="3258820"/>
+                    </a:xfrm>
+                    <a:prstGeom prst="rect">
+                      <a:avLst/>
+                    </a:prstGeom>
+                  </pic:spPr>
+                </pic:pic>
+              </a:graphicData>
+            </a:graphic>
+          </wp:inline>
+        </w:drawing>
+      </w:r>
+    </w:p>
+    <w:p>
+      <w:pPr>
+        <w:rPr>
+          <w:color w:val="C00000"/>
+          <w:sz w:val="36"/>
+        </w:rPr>
+      </w:pPr>
+      <w:r>
+        <w:rPr>
+          <w:color w:val="C00000"/>
+          <w:sz w:val="36"/>
+        </w:rPr>
+        <w:t>CALCULATE</w:t>
+      </w:r>
+    </w:p>
+    <w:p>
+      <w:pPr>
+        <w:rPr>
+          <w:color w:val="C00000"/>
+          <w:sz w:val="36"/>
+        </w:rPr>
+      </w:pPr>
+      <w:r>
+        <w:rPr>
+          <w:color w:val="C00000"/>
+          <w:sz w:val="36"/>
+        </w:rPr>
+        <w:t>Technician</w:t>
+      </w:r>
+    </w:p>
+    <w:p>
+      <w:pPr>
+        <w:rPr>
+          <w:color w:val="C00000"/>
+          <w:sz w:val="24"/>
+        </w:rPr>
+      </w:pPr>
+      <w:r>
+        <w:rPr>
+          <w:color w:val="C00000"/>
+          <w:sz w:val="24"/>
+        </w:rPr>
+        <w:t>Technician = 32KiB x 100</w:t>
+      </w:r>
+    </w:p>
+    <w:p>
+      <w:pPr>
+        <w:rPr>
+          <w:color w:val="C00000"/>
+          <w:sz w:val="24"/>
+        </w:rPr>
+      </w:pPr>
+      <w:r>
+        <w:rPr>
+          <w:color w:val="C00000"/>
+          <w:sz w:val="24"/>
+        </w:rPr>
+        <w:t>Technician = 3200KiB</w:t>
+      </w:r>
+    </w:p>
+    <w:p>
+      <w:pPr>
+        <w:rPr>
+          <w:color w:val="C00000"/>
+          <w:sz w:val="36"/>
+        </w:rPr>
+      </w:pPr>
+      <w:proofErr w:type="spellStart"/>
+      <w:r>
+        <w:rPr>
+          <w:color w:val="C00000"/>
+          <w:sz w:val="36"/>
+        </w:rPr>
+        <w:t>Model_has_technician</w:t>
+      </w:r>
+      <w:proofErr w:type="spellEnd"/>
+    </w:p>
+    <w:p>
+      <w:pPr>
+        <w:rPr>
+          <w:color w:val="C00000"/>
+          <w:sz w:val="24"/>
+        </w:rPr>
+      </w:pPr>
+      <w:proofErr w:type="spellStart"/>
+      <w:r>
+        <w:rPr>
+          <w:color w:val="C00000"/>
+          <w:sz w:val="24"/>
+        </w:rPr>
+        <w:t>Model_has_technician</w:t>
+      </w:r>
+      <w:proofErr w:type="spellEnd"/>
+      <w:r>
+        <w:rPr>
+          <w:color w:val="C00000"/>
+          <w:sz w:val="24"/>
+        </w:rPr>
+        <w:t xml:space="preserve"> = 48KiB x 800</w:t>
+      </w:r>
+      <w:bookmarkStart w:id="26" w:name="_GoBack"/>
+      <w:bookmarkEnd w:id="26"/>
+    </w:p>
     <w:p/>
     <w:p>
       <w:pPr>
@@ -10568,6 +10745,7 @@
         <w:spacing w:before="100" w:beforeAutospacing="1" w:after="100" w:afterAutospacing="1" w:line="240" w:lineRule="auto"/>
       </w:pPr>
       <w:r>
+        <w:lastRenderedPageBreak/>
         <w:t>Capture the appropriate screens as evidence that the users have successfully access to the table with the right permission. (Note: you may have referential integrity issues.</w:t>
       </w:r>
     </w:p>
@@ -10896,6 +11074,7 @@
           <w:sz w:val="24"/>
           <w:szCs w:val="24"/>
         </w:rPr>
+        <w:lastRenderedPageBreak/>
         <w:t>Section G: (Research questions)</w:t>
       </w:r>
     </w:p>
@@ -11025,7 +11204,6 @@
           <w:szCs w:val="20"/>
           <w:shd w:val="clear" w:color="auto" w:fill="FFFFFF"/>
         </w:rPr>
-        <w:lastRenderedPageBreak/>
         <w:t xml:space="preserve">In your assignment, you had to do data modelling. Data modelling is part of the data analysis. Answer in your own words, what have you achieved in the process of data analysis? With the outcome of the data analysis, what impact will </w:t>
       </w:r>
       <w:proofErr w:type="gramStart"/>
@@ -11264,7 +11442,14 @@
         <w:rPr>
           <w:color w:val="000000" w:themeColor="text1"/>
         </w:rPr>
-        <w:t>actually equipped</w:t>
+        <w:t xml:space="preserve">actually </w:t>
+      </w:r>
+      <w:r>
+        <w:rPr>
+          <w:color w:val="000000" w:themeColor="text1"/>
+        </w:rPr>
+        <w:lastRenderedPageBreak/>
+        <w:t>equipped</w:t>
       </w:r>
       <w:proofErr w:type="gramEnd"/>
       <w:r>
@@ -11356,7 +11541,6 @@
         <w:rPr>
           <w:color w:val="000000" w:themeColor="text1"/>
         </w:rPr>
-        <w:lastRenderedPageBreak/>
         <w:t xml:space="preserve">Noise class in 5 </w:t>
       </w:r>
       <w:proofErr w:type="spellStart"/>
@@ -11520,8 +11704,8 @@
     <w:p/>
     <w:p/>
     <w:sectPr>
-      <w:headerReference w:type="default" r:id="rId16"/>
-      <w:footerReference w:type="default" r:id="rId17"/>
+      <w:headerReference w:type="default" r:id="rId17"/>
+      <w:footerReference w:type="default" r:id="rId18"/>
       <w:pgSz w:w="11906" w:h="16838"/>
       <w:pgMar w:top="1440" w:right="1440" w:bottom="1440" w:left="1440" w:header="708" w:footer="708" w:gutter="0"/>
       <w:cols w:space="708"/>
@@ -16408,6 +16592,40 @@
     <w:basedOn w:val="DefaultParagraphFont"/>
     <w:rsid w:val="00CA5A5E"/>
   </w:style>
+  <w:style w:type="paragraph" w:styleId="Title">
+    <w:name w:val="Title"/>
+    <w:basedOn w:val="Normal"/>
+    <w:next w:val="Normal"/>
+    <w:link w:val="TitleChar"/>
+    <w:uiPriority w:val="10"/>
+    <w:qFormat/>
+    <w:rsid w:val="00A815B0"/>
+    <w:pPr>
+      <w:spacing w:after="0" w:line="240" w:lineRule="auto"/>
+      <w:contextualSpacing/>
+    </w:pPr>
+    <w:rPr>
+      <w:rFonts w:asciiTheme="majorHAnsi" w:eastAsiaTheme="majorEastAsia" w:hAnsiTheme="majorHAnsi" w:cstheme="majorBidi"/>
+      <w:spacing w:val="-10"/>
+      <w:kern w:val="28"/>
+      <w:sz w:val="56"/>
+      <w:szCs w:val="56"/>
+    </w:rPr>
+  </w:style>
+  <w:style w:type="character" w:customStyle="1" w:styleId="TitleChar">
+    <w:name w:val="Title Char"/>
+    <w:basedOn w:val="DefaultParagraphFont"/>
+    <w:link w:val="Title"/>
+    <w:uiPriority w:val="10"/>
+    <w:rsid w:val="00A815B0"/>
+    <w:rPr>
+      <w:rFonts w:asciiTheme="majorHAnsi" w:eastAsiaTheme="majorEastAsia" w:hAnsiTheme="majorHAnsi" w:cstheme="majorBidi"/>
+      <w:spacing w:val="-10"/>
+      <w:kern w:val="28"/>
+      <w:sz w:val="56"/>
+      <w:szCs w:val="56"/>
+    </w:rPr>
+  </w:style>
 </w:styles>
 </file>
 

</xml_diff>

<commit_message>
Up to part F
</commit_message>
<xml_diff>
--- a/5DD ASSIGNMENT C/5DD_Airport_Maintenance_Assignment (Part 1)_Student_Written_Task_190210_v2.docx
+++ b/5DD ASSIGNMENT C/5DD_Airport_Maintenance_Assignment (Part 1)_Student_Written_Task_190210_v2.docx
@@ -11088,8 +11088,87 @@
           </wp:inline>
         </w:drawing>
       </w:r>
-      <w:bookmarkStart w:id="26" w:name="_GoBack"/>
-      <w:bookmarkEnd w:id="26"/>
+      <w:r>
+        <w:rPr>
+          <w:noProof/>
+        </w:rPr>
+        <w:lastRenderedPageBreak/>
+        <w:drawing>
+          <wp:inline distT="0" distB="0" distL="0" distR="0" wp14:anchorId="01B3F3AB" wp14:editId="7C0E27C2">
+            <wp:extent cx="5731510" cy="2482850"/>
+            <wp:effectExtent l="0" t="0" r="2540" b="0"/>
+            <wp:docPr id="7" name="Picture 7"/>
+            <wp:cNvGraphicFramePr>
+              <a:graphicFrameLocks xmlns:a="http://schemas.openxmlformats.org/drawingml/2006/main" noChangeAspect="1"/>
+            </wp:cNvGraphicFramePr>
+            <a:graphic xmlns:a="http://schemas.openxmlformats.org/drawingml/2006/main">
+              <a:graphicData uri="http://schemas.openxmlformats.org/drawingml/2006/picture">
+                <pic:pic xmlns:pic="http://schemas.openxmlformats.org/drawingml/2006/picture">
+                  <pic:nvPicPr>
+                    <pic:cNvPr id="1" name=""/>
+                    <pic:cNvPicPr/>
+                  </pic:nvPicPr>
+                  <pic:blipFill>
+                    <a:blip r:embed="rId22"/>
+                    <a:stretch>
+                      <a:fillRect/>
+                    </a:stretch>
+                  </pic:blipFill>
+                  <pic:spPr>
+                    <a:xfrm>
+                      <a:off x="0" y="0"/>
+                      <a:ext cx="5731510" cy="2482850"/>
+                    </a:xfrm>
+                    <a:prstGeom prst="rect">
+                      <a:avLst/>
+                    </a:prstGeom>
+                  </pic:spPr>
+                </pic:pic>
+              </a:graphicData>
+            </a:graphic>
+          </wp:inline>
+        </w:drawing>
+      </w:r>
+      <w:r>
+        <w:rPr>
+          <w:noProof/>
+        </w:rPr>
+        <w:drawing>
+          <wp:inline distT="0" distB="0" distL="0" distR="0" wp14:anchorId="044E614C" wp14:editId="4DF74E04">
+            <wp:extent cx="4095750" cy="3676650"/>
+            <wp:effectExtent l="0" t="0" r="0" b="0"/>
+            <wp:docPr id="9" name="Picture 9"/>
+            <wp:cNvGraphicFramePr>
+              <a:graphicFrameLocks xmlns:a="http://schemas.openxmlformats.org/drawingml/2006/main" noChangeAspect="1"/>
+            </wp:cNvGraphicFramePr>
+            <a:graphic xmlns:a="http://schemas.openxmlformats.org/drawingml/2006/main">
+              <a:graphicData uri="http://schemas.openxmlformats.org/drawingml/2006/picture">
+                <pic:pic xmlns:pic="http://schemas.openxmlformats.org/drawingml/2006/picture">
+                  <pic:nvPicPr>
+                    <pic:cNvPr id="1" name=""/>
+                    <pic:cNvPicPr/>
+                  </pic:nvPicPr>
+                  <pic:blipFill>
+                    <a:blip r:embed="rId23"/>
+                    <a:stretch>
+                      <a:fillRect/>
+                    </a:stretch>
+                  </pic:blipFill>
+                  <pic:spPr>
+                    <a:xfrm>
+                      <a:off x="0" y="0"/>
+                      <a:ext cx="4095750" cy="3676650"/>
+                    </a:xfrm>
+                    <a:prstGeom prst="rect">
+                      <a:avLst/>
+                    </a:prstGeom>
+                  </pic:spPr>
+                </pic:pic>
+              </a:graphicData>
+            </a:graphic>
+          </wp:inline>
+        </w:drawing>
+      </w:r>
     </w:p>
     <w:p>
       <w:pPr>
@@ -11098,6 +11177,62 @@
       <w:r>
         <w:t>Capture the appropriate screens as evidence that the users have successfully access to the table with the right permission. (Note: you may have referential integrity issues.</w:t>
       </w:r>
+    </w:p>
+    <w:p>
+      <w:pPr>
+        <w:pStyle w:val="ListParagraph"/>
+        <w:rPr>
+          <w:rFonts w:cstheme="minorHAnsi"/>
+        </w:rPr>
+      </w:pPr>
+    </w:p>
+    <w:p>
+      <w:pPr>
+        <w:pStyle w:val="ListParagraph"/>
+        <w:rPr>
+          <w:rFonts w:cstheme="minorHAnsi"/>
+        </w:rPr>
+      </w:pPr>
+    </w:p>
+    <w:p>
+      <w:pPr>
+        <w:pStyle w:val="ListParagraph"/>
+        <w:rPr>
+          <w:rFonts w:cstheme="minorHAnsi"/>
+        </w:rPr>
+      </w:pPr>
+    </w:p>
+    <w:p>
+      <w:pPr>
+        <w:pStyle w:val="ListParagraph"/>
+        <w:rPr>
+          <w:rFonts w:cstheme="minorHAnsi"/>
+        </w:rPr>
+      </w:pPr>
+    </w:p>
+    <w:p>
+      <w:pPr>
+        <w:pStyle w:val="ListParagraph"/>
+        <w:rPr>
+          <w:rFonts w:cstheme="minorHAnsi"/>
+        </w:rPr>
+      </w:pPr>
+    </w:p>
+    <w:p>
+      <w:pPr>
+        <w:pStyle w:val="ListParagraph"/>
+        <w:rPr>
+          <w:rFonts w:cstheme="minorHAnsi"/>
+        </w:rPr>
+      </w:pPr>
+    </w:p>
+    <w:p>
+      <w:pPr>
+        <w:pStyle w:val="ListParagraph"/>
+        <w:rPr>
+          <w:rFonts w:cstheme="minorHAnsi"/>
+        </w:rPr>
+      </w:pPr>
     </w:p>
     <w:p>
       <w:pPr>
@@ -11152,13 +11287,95 @@
     </w:p>
     <w:p>
       <w:pPr>
-        <w:pStyle w:val="ListParagraph"/>
         <w:spacing w:before="100" w:beforeAutospacing="1" w:after="100" w:afterAutospacing="1" w:line="240" w:lineRule="auto"/>
-        <w:ind w:left="1080"/>
-        <w:rPr>
-          <w:rFonts w:cstheme="minorHAnsi"/>
-        </w:rPr>
-      </w:pPr>
+        <w:ind w:left="720"/>
+      </w:pPr>
+      <w:r>
+        <w:t>Three common encryption algorithms include:</w:t>
+      </w:r>
+    </w:p>
+    <w:p>
+      <w:pPr>
+        <w:spacing w:before="100" w:beforeAutospacing="1" w:after="100" w:afterAutospacing="1" w:line="240" w:lineRule="auto"/>
+        <w:ind w:left="720"/>
+        <w:rPr>
+          <w:b/>
+        </w:rPr>
+      </w:pPr>
+      <w:r>
+        <w:rPr>
+          <w:b/>
+        </w:rPr>
+        <w:t>AES</w:t>
+      </w:r>
+      <w:r>
+        <w:rPr>
+          <w:b/>
+        </w:rPr>
+        <w:t xml:space="preserve"> – Advanced Encryption standard replaced DES in 2000 as the standard U.S. Government encryption. AES uses the NIST approved </w:t>
+      </w:r>
+      <w:proofErr w:type="spellStart"/>
+      <w:r>
+        <w:rPr>
+          <w:b/>
+        </w:rPr>
+        <w:t>Rijndael</w:t>
+      </w:r>
+      <w:proofErr w:type="spellEnd"/>
+      <w:r>
+        <w:rPr>
+          <w:b/>
+        </w:rPr>
+        <w:t xml:space="preserve"> block cipher.</w:t>
+      </w:r>
+    </w:p>
+    <w:p>
+      <w:pPr>
+        <w:spacing w:before="100" w:beforeAutospacing="1" w:after="100" w:afterAutospacing="1" w:line="240" w:lineRule="auto"/>
+        <w:ind w:left="720"/>
+        <w:rPr>
+          <w:b/>
+        </w:rPr>
+      </w:pPr>
+      <w:r>
+        <w:rPr>
+          <w:b/>
+        </w:rPr>
+        <w:t>SHA 1 – Similar to MD5, SHA 1 is a hashing algorithm. SHA 1 sometimes replaces MD5 as a more secure choice.</w:t>
+      </w:r>
+    </w:p>
+    <w:p>
+      <w:pPr>
+        <w:spacing w:before="100" w:beforeAutospacing="1" w:after="100" w:afterAutospacing="1" w:line="240" w:lineRule="auto"/>
+        <w:ind w:left="720"/>
+        <w:rPr>
+          <w:b/>
+        </w:rPr>
+      </w:pPr>
+      <w:r>
+        <w:rPr>
+          <w:b/>
+        </w:rPr>
+        <w:t>DES – Data Encryption Standard was first used in the late 7</w:t>
+      </w:r>
+      <w:r>
+        <w:rPr>
+          <w:b/>
+        </w:rPr>
+        <w:t>0</w:t>
+      </w:r>
+      <w:r>
+        <w:rPr>
+          <w:b/>
+        </w:rPr>
+        <w:t xml:space="preserve">‘s by the U.S. Government and was typically used within ATM machines. 3DES later replaced the older version of DES since it encrypts data 3 times </w:t>
+      </w:r>
+      <w:r>
+        <w:rPr>
+          <w:b/>
+        </w:rPr>
+        <w:t>and was considered safer.</w:t>
+      </w:r>
     </w:p>
     <w:p>
       <w:pPr>
@@ -11191,8 +11408,13 @@
         <w:ind w:left="1080"/>
       </w:pPr>
       <w:r>
-        <w:lastRenderedPageBreak/>
         <w:t>Write the commands to illustrate how you would encrypt and decrypt the appropriate table and columns using an encryption technique.</w:t>
+      </w:r>
+      <w:r>
+        <w:rPr>
+          <w:noProof/>
+        </w:rPr>
+        <w:t xml:space="preserve"> </w:t>
       </w:r>
     </w:p>
     <w:p>
@@ -11203,6 +11425,102 @@
       <w:r>
         <w:t>Put your answer in the word document. Capture the screens as evidence that it is successfully completed.</w:t>
       </w:r>
+    </w:p>
+    <w:p>
+      <w:pPr>
+        <w:spacing w:before="100" w:beforeAutospacing="1" w:after="100" w:afterAutospacing="1" w:line="240" w:lineRule="auto"/>
+      </w:pPr>
+      <w:r>
+        <w:rPr>
+          <w:noProof/>
+        </w:rPr>
+        <w:drawing>
+          <wp:inline distT="0" distB="0" distL="0" distR="0" wp14:anchorId="289A8306" wp14:editId="7FF36A1F">
+            <wp:extent cx="5731510" cy="2391410"/>
+            <wp:effectExtent l="0" t="0" r="2540" b="8890"/>
+            <wp:docPr id="19" name="Picture 19"/>
+            <wp:cNvGraphicFramePr>
+              <a:graphicFrameLocks xmlns:a="http://schemas.openxmlformats.org/drawingml/2006/main" noChangeAspect="1"/>
+            </wp:cNvGraphicFramePr>
+            <a:graphic xmlns:a="http://schemas.openxmlformats.org/drawingml/2006/main">
+              <a:graphicData uri="http://schemas.openxmlformats.org/drawingml/2006/picture">
+                <pic:pic xmlns:pic="http://schemas.openxmlformats.org/drawingml/2006/picture">
+                  <pic:nvPicPr>
+                    <pic:cNvPr id="1" name=""/>
+                    <pic:cNvPicPr/>
+                  </pic:nvPicPr>
+                  <pic:blipFill>
+                    <a:blip r:embed="rId24"/>
+                    <a:stretch>
+                      <a:fillRect/>
+                    </a:stretch>
+                  </pic:blipFill>
+                  <pic:spPr>
+                    <a:xfrm>
+                      <a:off x="0" y="0"/>
+                      <a:ext cx="5731510" cy="2391410"/>
+                    </a:xfrm>
+                    <a:prstGeom prst="rect">
+                      <a:avLst/>
+                    </a:prstGeom>
+                  </pic:spPr>
+                </pic:pic>
+              </a:graphicData>
+            </a:graphic>
+          </wp:inline>
+        </w:drawing>
+      </w:r>
+    </w:p>
+    <w:p>
+      <w:pPr>
+        <w:spacing w:before="100" w:beforeAutospacing="1" w:after="100" w:afterAutospacing="1" w:line="240" w:lineRule="auto"/>
+      </w:pPr>
+      <w:r>
+        <w:rPr>
+          <w:noProof/>
+        </w:rPr>
+        <w:lastRenderedPageBreak/>
+        <w:drawing>
+          <wp:inline distT="0" distB="0" distL="0" distR="0" wp14:anchorId="66F7B2F5" wp14:editId="2C636AC7">
+            <wp:extent cx="5731510" cy="2847975"/>
+            <wp:effectExtent l="0" t="0" r="2540" b="9525"/>
+            <wp:docPr id="22" name="Picture 22"/>
+            <wp:cNvGraphicFramePr>
+              <a:graphicFrameLocks xmlns:a="http://schemas.openxmlformats.org/drawingml/2006/main" noChangeAspect="1"/>
+            </wp:cNvGraphicFramePr>
+            <a:graphic xmlns:a="http://schemas.openxmlformats.org/drawingml/2006/main">
+              <a:graphicData uri="http://schemas.openxmlformats.org/drawingml/2006/picture">
+                <pic:pic xmlns:pic="http://schemas.openxmlformats.org/drawingml/2006/picture">
+                  <pic:nvPicPr>
+                    <pic:cNvPr id="1" name=""/>
+                    <pic:cNvPicPr/>
+                  </pic:nvPicPr>
+                  <pic:blipFill>
+                    <a:blip r:embed="rId25"/>
+                    <a:stretch>
+                      <a:fillRect/>
+                    </a:stretch>
+                  </pic:blipFill>
+                  <pic:spPr>
+                    <a:xfrm>
+                      <a:off x="0" y="0"/>
+                      <a:ext cx="5731510" cy="2847975"/>
+                    </a:xfrm>
+                    <a:prstGeom prst="rect">
+                      <a:avLst/>
+                    </a:prstGeom>
+                  </pic:spPr>
+                </pic:pic>
+              </a:graphicData>
+            </a:graphic>
+          </wp:inline>
+        </w:drawing>
+      </w:r>
+    </w:p>
+    <w:p>
+      <w:pPr>
+        <w:spacing w:before="100" w:beforeAutospacing="1" w:after="100" w:afterAutospacing="1" w:line="240" w:lineRule="auto"/>
+      </w:pPr>
     </w:p>
     <w:p>
       <w:pPr>
@@ -11248,7 +11566,7 @@
       <w:pPr>
         <w:spacing w:after="160" w:line="259" w:lineRule="auto"/>
       </w:pPr>
-      <w:bookmarkStart w:id="27" w:name="_Hlk505659630"/>
+      <w:bookmarkStart w:id="26" w:name="_Hlk505659630"/>
       <w:r>
         <w:t>You are required to supply a backup and recovery document with following items.</w:t>
       </w:r>
@@ -11262,11 +11580,13 @@
         </w:numPr>
         <w:spacing w:after="0"/>
       </w:pPr>
-      <w:bookmarkStart w:id="28" w:name="_Hlk505659648"/>
-      <w:bookmarkEnd w:id="27"/>
+      <w:bookmarkStart w:id="27" w:name="_Hlk505659648"/>
+      <w:bookmarkEnd w:id="26"/>
       <w:r>
         <w:t>Introduction</w:t>
       </w:r>
+      <w:bookmarkStart w:id="28" w:name="_GoBack"/>
+      <w:bookmarkEnd w:id="28"/>
     </w:p>
     <w:p>
       <w:pPr>
@@ -11333,7 +11653,7 @@
         <w:t>Test the plan</w:t>
       </w:r>
     </w:p>
-    <w:bookmarkEnd w:id="28"/>
+    <w:bookmarkEnd w:id="27"/>
     <w:p/>
     <w:p>
       <w:bookmarkStart w:id="29" w:name="_Hlk505661658"/>
@@ -11425,6 +11745,7 @@
           <w:sz w:val="24"/>
           <w:szCs w:val="24"/>
         </w:rPr>
+        <w:lastRenderedPageBreak/>
         <w:t>Section G: (Research questions)</w:t>
       </w:r>
     </w:p>
@@ -11599,7 +11920,6 @@
         </w:numPr>
       </w:pPr>
       <w:r>
-        <w:lastRenderedPageBreak/>
         <w:t xml:space="preserve">When you create your ERD, what were the processes you have gone through between gathering data and creating the ERD? </w:t>
       </w:r>
     </w:p>
@@ -11793,7 +12113,14 @@
         <w:rPr>
           <w:color w:val="000000" w:themeColor="text1"/>
         </w:rPr>
-        <w:t>actually equipped</w:t>
+        <w:t xml:space="preserve">actually </w:t>
+      </w:r>
+      <w:r>
+        <w:rPr>
+          <w:color w:val="000000" w:themeColor="text1"/>
+        </w:rPr>
+        <w:lastRenderedPageBreak/>
+        <w:t>equipped</w:t>
       </w:r>
       <w:proofErr w:type="gramEnd"/>
       <w:r>
@@ -11968,14 +12295,7 @@
         <w:rPr>
           <w:color w:val="000000" w:themeColor="text1"/>
         </w:rPr>
-        <w:t xml:space="preserve"> </w:t>
-      </w:r>
-      <w:r>
-        <w:rPr>
-          <w:color w:val="000000" w:themeColor="text1"/>
-        </w:rPr>
-        <w:lastRenderedPageBreak/>
-        <w:t>noise class. Class 0 is used for propeller driven aircrafts (’Prop’ or ’</w:t>
+        <w:t xml:space="preserve"> noise class. Class 0 is used for propeller driven aircrafts (’Prop’ or ’</w:t>
       </w:r>
       <w:proofErr w:type="spellStart"/>
       <w:r>
@@ -12055,8 +12375,8 @@
     <w:p/>
     <w:p/>
     <w:sectPr>
-      <w:headerReference w:type="default" r:id="rId22"/>
-      <w:footerReference w:type="default" r:id="rId23"/>
+      <w:headerReference w:type="default" r:id="rId26"/>
+      <w:footerReference w:type="default" r:id="rId27"/>
       <w:pgSz w:w="11906" w:h="16838"/>
       <w:pgMar w:top="1440" w:right="1440" w:bottom="1440" w:left="1440" w:header="708" w:footer="708" w:gutter="0"/>
       <w:cols w:space="708"/>
@@ -14095,6 +14415,119 @@
     </w:lvl>
   </w:abstractNum>
   <w:abstractNum w:abstractNumId="17" w15:restartNumberingAfterBreak="0">
+    <w:nsid w:val="285D4504"/>
+    <w:multiLevelType w:val="hybridMultilevel"/>
+    <w:tmpl w:val="CF4E6B2E"/>
+    <w:lvl w:ilvl="0" w:tplc="0C090001">
+      <w:start w:val="1"/>
+      <w:numFmt w:val="bullet"/>
+      <w:lvlText w:val=""/>
+      <w:lvlJc w:val="left"/>
+      <w:pPr>
+        <w:ind w:left="1440" w:hanging="360"/>
+      </w:pPr>
+      <w:rPr>
+        <w:rFonts w:ascii="Symbol" w:hAnsi="Symbol" w:hint="default"/>
+      </w:rPr>
+    </w:lvl>
+    <w:lvl w:ilvl="1" w:tplc="0C090003" w:tentative="1">
+      <w:start w:val="1"/>
+      <w:numFmt w:val="bullet"/>
+      <w:lvlText w:val="o"/>
+      <w:lvlJc w:val="left"/>
+      <w:pPr>
+        <w:ind w:left="2160" w:hanging="360"/>
+      </w:pPr>
+      <w:rPr>
+        <w:rFonts w:ascii="Courier New" w:hAnsi="Courier New" w:cs="Courier New" w:hint="default"/>
+      </w:rPr>
+    </w:lvl>
+    <w:lvl w:ilvl="2" w:tplc="0C090005" w:tentative="1">
+      <w:start w:val="1"/>
+      <w:numFmt w:val="bullet"/>
+      <w:lvlText w:val=""/>
+      <w:lvlJc w:val="left"/>
+      <w:pPr>
+        <w:ind w:left="2880" w:hanging="360"/>
+      </w:pPr>
+      <w:rPr>
+        <w:rFonts w:ascii="Wingdings" w:hAnsi="Wingdings" w:hint="default"/>
+      </w:rPr>
+    </w:lvl>
+    <w:lvl w:ilvl="3" w:tplc="0C090001" w:tentative="1">
+      <w:start w:val="1"/>
+      <w:numFmt w:val="bullet"/>
+      <w:lvlText w:val=""/>
+      <w:lvlJc w:val="left"/>
+      <w:pPr>
+        <w:ind w:left="3600" w:hanging="360"/>
+      </w:pPr>
+      <w:rPr>
+        <w:rFonts w:ascii="Symbol" w:hAnsi="Symbol" w:hint="default"/>
+      </w:rPr>
+    </w:lvl>
+    <w:lvl w:ilvl="4" w:tplc="0C090003" w:tentative="1">
+      <w:start w:val="1"/>
+      <w:numFmt w:val="bullet"/>
+      <w:lvlText w:val="o"/>
+      <w:lvlJc w:val="left"/>
+      <w:pPr>
+        <w:ind w:left="4320" w:hanging="360"/>
+      </w:pPr>
+      <w:rPr>
+        <w:rFonts w:ascii="Courier New" w:hAnsi="Courier New" w:cs="Courier New" w:hint="default"/>
+      </w:rPr>
+    </w:lvl>
+    <w:lvl w:ilvl="5" w:tplc="0C090005" w:tentative="1">
+      <w:start w:val="1"/>
+      <w:numFmt w:val="bullet"/>
+      <w:lvlText w:val=""/>
+      <w:lvlJc w:val="left"/>
+      <w:pPr>
+        <w:ind w:left="5040" w:hanging="360"/>
+      </w:pPr>
+      <w:rPr>
+        <w:rFonts w:ascii="Wingdings" w:hAnsi="Wingdings" w:hint="default"/>
+      </w:rPr>
+    </w:lvl>
+    <w:lvl w:ilvl="6" w:tplc="0C090001" w:tentative="1">
+      <w:start w:val="1"/>
+      <w:numFmt w:val="bullet"/>
+      <w:lvlText w:val=""/>
+      <w:lvlJc w:val="left"/>
+      <w:pPr>
+        <w:ind w:left="5760" w:hanging="360"/>
+      </w:pPr>
+      <w:rPr>
+        <w:rFonts w:ascii="Symbol" w:hAnsi="Symbol" w:hint="default"/>
+      </w:rPr>
+    </w:lvl>
+    <w:lvl w:ilvl="7" w:tplc="0C090003" w:tentative="1">
+      <w:start w:val="1"/>
+      <w:numFmt w:val="bullet"/>
+      <w:lvlText w:val="o"/>
+      <w:lvlJc w:val="left"/>
+      <w:pPr>
+        <w:ind w:left="6480" w:hanging="360"/>
+      </w:pPr>
+      <w:rPr>
+        <w:rFonts w:ascii="Courier New" w:hAnsi="Courier New" w:cs="Courier New" w:hint="default"/>
+      </w:rPr>
+    </w:lvl>
+    <w:lvl w:ilvl="8" w:tplc="0C090005" w:tentative="1">
+      <w:start w:val="1"/>
+      <w:numFmt w:val="bullet"/>
+      <w:lvlText w:val=""/>
+      <w:lvlJc w:val="left"/>
+      <w:pPr>
+        <w:ind w:left="7200" w:hanging="360"/>
+      </w:pPr>
+      <w:rPr>
+        <w:rFonts w:ascii="Wingdings" w:hAnsi="Wingdings" w:hint="default"/>
+      </w:rPr>
+    </w:lvl>
+  </w:abstractNum>
+  <w:abstractNum w:abstractNumId="18" w15:restartNumberingAfterBreak="0">
     <w:nsid w:val="31302DF9"/>
     <w:multiLevelType w:val="hybridMultilevel"/>
     <w:tmpl w:val="C03C70A6"/>
@@ -14207,7 +14640,7 @@
       </w:rPr>
     </w:lvl>
   </w:abstractNum>
-  <w:abstractNum w:abstractNumId="18" w15:restartNumberingAfterBreak="0">
+  <w:abstractNum w:abstractNumId="19" w15:restartNumberingAfterBreak="0">
     <w:nsid w:val="31C473B2"/>
     <w:multiLevelType w:val="hybridMultilevel"/>
     <w:tmpl w:val="7E0038D6"/>
@@ -14320,7 +14753,7 @@
       </w:rPr>
     </w:lvl>
   </w:abstractNum>
-  <w:abstractNum w:abstractNumId="19" w15:restartNumberingAfterBreak="0">
+  <w:abstractNum w:abstractNumId="20" w15:restartNumberingAfterBreak="0">
     <w:nsid w:val="32507121"/>
     <w:multiLevelType w:val="hybridMultilevel"/>
     <w:tmpl w:val="A5623EFC"/>
@@ -14433,7 +14866,7 @@
       </w:rPr>
     </w:lvl>
   </w:abstractNum>
-  <w:abstractNum w:abstractNumId="20" w15:restartNumberingAfterBreak="0">
+  <w:abstractNum w:abstractNumId="21" w15:restartNumberingAfterBreak="0">
     <w:nsid w:val="3F0859D2"/>
     <w:multiLevelType w:val="hybridMultilevel"/>
     <w:tmpl w:val="4CD4B856"/>
@@ -14523,7 +14956,7 @@
       </w:pPr>
     </w:lvl>
   </w:abstractNum>
-  <w:abstractNum w:abstractNumId="21" w15:restartNumberingAfterBreak="0">
+  <w:abstractNum w:abstractNumId="22" w15:restartNumberingAfterBreak="0">
     <w:nsid w:val="41E81C33"/>
     <w:multiLevelType w:val="singleLevel"/>
     <w:tmpl w:val="468E1B84"/>
@@ -14543,7 +14976,7 @@
       </w:rPr>
     </w:lvl>
   </w:abstractNum>
-  <w:abstractNum w:abstractNumId="22" w15:restartNumberingAfterBreak="0">
+  <w:abstractNum w:abstractNumId="23" w15:restartNumberingAfterBreak="0">
     <w:nsid w:val="422F54E1"/>
     <w:multiLevelType w:val="hybridMultilevel"/>
     <w:tmpl w:val="0C824CC0"/>
@@ -14635,7 +15068,7 @@
       </w:pPr>
     </w:lvl>
   </w:abstractNum>
-  <w:abstractNum w:abstractNumId="23" w15:restartNumberingAfterBreak="0">
+  <w:abstractNum w:abstractNumId="24" w15:restartNumberingAfterBreak="0">
     <w:nsid w:val="436C59A3"/>
     <w:multiLevelType w:val="hybridMultilevel"/>
     <w:tmpl w:val="FA868D28"/>
@@ -14748,7 +15181,7 @@
       </w:rPr>
     </w:lvl>
   </w:abstractNum>
-  <w:abstractNum w:abstractNumId="24" w15:restartNumberingAfterBreak="0">
+  <w:abstractNum w:abstractNumId="25" w15:restartNumberingAfterBreak="0">
     <w:nsid w:val="45034550"/>
     <w:multiLevelType w:val="hybridMultilevel"/>
     <w:tmpl w:val="F5F41C9C"/>
@@ -14861,7 +15294,7 @@
       </w:rPr>
     </w:lvl>
   </w:abstractNum>
-  <w:abstractNum w:abstractNumId="25" w15:restartNumberingAfterBreak="0">
+  <w:abstractNum w:abstractNumId="26" w15:restartNumberingAfterBreak="0">
     <w:nsid w:val="516F477D"/>
     <w:multiLevelType w:val="hybridMultilevel"/>
     <w:tmpl w:val="A5263DFA"/>
@@ -14947,7 +15380,7 @@
       </w:pPr>
     </w:lvl>
   </w:abstractNum>
-  <w:abstractNum w:abstractNumId="26" w15:restartNumberingAfterBreak="0">
+  <w:abstractNum w:abstractNumId="27" w15:restartNumberingAfterBreak="0">
     <w:nsid w:val="52DB6AC6"/>
     <w:multiLevelType w:val="hybridMultilevel"/>
     <w:tmpl w:val="3D846ABA"/>
@@ -15033,7 +15466,7 @@
       </w:pPr>
     </w:lvl>
   </w:abstractNum>
-  <w:abstractNum w:abstractNumId="27" w15:restartNumberingAfterBreak="0">
+  <w:abstractNum w:abstractNumId="28" w15:restartNumberingAfterBreak="0">
     <w:nsid w:val="53024C3E"/>
     <w:multiLevelType w:val="hybridMultilevel"/>
     <w:tmpl w:val="BCFC9DD4"/>
@@ -15122,7 +15555,7 @@
       </w:pPr>
     </w:lvl>
   </w:abstractNum>
-  <w:abstractNum w:abstractNumId="28" w15:restartNumberingAfterBreak="0">
+  <w:abstractNum w:abstractNumId="29" w15:restartNumberingAfterBreak="0">
     <w:nsid w:val="54E063B2"/>
     <w:multiLevelType w:val="hybridMultilevel"/>
     <w:tmpl w:val="E5C8B25E"/>
@@ -15235,7 +15668,7 @@
       </w:rPr>
     </w:lvl>
   </w:abstractNum>
-  <w:abstractNum w:abstractNumId="29" w15:restartNumberingAfterBreak="0">
+  <w:abstractNum w:abstractNumId="30" w15:restartNumberingAfterBreak="0">
     <w:nsid w:val="56984A27"/>
     <w:multiLevelType w:val="hybridMultilevel"/>
     <w:tmpl w:val="58D4111C"/>
@@ -15325,7 +15758,7 @@
       </w:pPr>
     </w:lvl>
   </w:abstractNum>
-  <w:abstractNum w:abstractNumId="30" w15:restartNumberingAfterBreak="0">
+  <w:abstractNum w:abstractNumId="31" w15:restartNumberingAfterBreak="0">
     <w:nsid w:val="599610F0"/>
     <w:multiLevelType w:val="hybridMultilevel"/>
     <w:tmpl w:val="19682694"/>
@@ -15414,7 +15847,7 @@
       </w:pPr>
     </w:lvl>
   </w:abstractNum>
-  <w:abstractNum w:abstractNumId="31" w15:restartNumberingAfterBreak="0">
+  <w:abstractNum w:abstractNumId="32" w15:restartNumberingAfterBreak="0">
     <w:nsid w:val="5A5B1647"/>
     <w:multiLevelType w:val="hybridMultilevel"/>
     <w:tmpl w:val="A49ECE12"/>
@@ -15503,7 +15936,7 @@
       </w:pPr>
     </w:lvl>
   </w:abstractNum>
-  <w:abstractNum w:abstractNumId="32" w15:restartNumberingAfterBreak="0">
+  <w:abstractNum w:abstractNumId="33" w15:restartNumberingAfterBreak="0">
     <w:nsid w:val="610F3554"/>
     <w:multiLevelType w:val="hybridMultilevel"/>
     <w:tmpl w:val="380CA3FC"/>
@@ -15592,7 +16025,7 @@
       </w:pPr>
     </w:lvl>
   </w:abstractNum>
-  <w:abstractNum w:abstractNumId="33" w15:restartNumberingAfterBreak="0">
+  <w:abstractNum w:abstractNumId="34" w15:restartNumberingAfterBreak="0">
     <w:nsid w:val="613B5B20"/>
     <w:multiLevelType w:val="singleLevel"/>
     <w:tmpl w:val="04090005"/>
@@ -15612,7 +16045,7 @@
       </w:rPr>
     </w:lvl>
   </w:abstractNum>
-  <w:abstractNum w:abstractNumId="34" w15:restartNumberingAfterBreak="0">
+  <w:abstractNum w:abstractNumId="35" w15:restartNumberingAfterBreak="0">
     <w:nsid w:val="658E4773"/>
     <w:multiLevelType w:val="hybridMultilevel"/>
     <w:tmpl w:val="75F81B0C"/>
@@ -15698,7 +16131,7 @@
       </w:pPr>
     </w:lvl>
   </w:abstractNum>
-  <w:abstractNum w:abstractNumId="35" w15:restartNumberingAfterBreak="0">
+  <w:abstractNum w:abstractNumId="36" w15:restartNumberingAfterBreak="0">
     <w:nsid w:val="67FC6C1F"/>
     <w:multiLevelType w:val="hybridMultilevel"/>
     <w:tmpl w:val="455410B0"/>
@@ -15788,7 +16221,7 @@
       </w:pPr>
     </w:lvl>
   </w:abstractNum>
-  <w:abstractNum w:abstractNumId="36" w15:restartNumberingAfterBreak="0">
+  <w:abstractNum w:abstractNumId="37" w15:restartNumberingAfterBreak="0">
     <w:nsid w:val="6B7C3D4C"/>
     <w:multiLevelType w:val="hybridMultilevel"/>
     <w:tmpl w:val="9EB4F040"/>
@@ -15877,7 +16310,7 @@
       </w:pPr>
     </w:lvl>
   </w:abstractNum>
-  <w:abstractNum w:abstractNumId="37" w15:restartNumberingAfterBreak="0">
+  <w:abstractNum w:abstractNumId="38" w15:restartNumberingAfterBreak="0">
     <w:nsid w:val="783D0FBA"/>
     <w:multiLevelType w:val="hybridMultilevel"/>
     <w:tmpl w:val="F4503EA4"/>
@@ -15990,7 +16423,7 @@
       </w:rPr>
     </w:lvl>
   </w:abstractNum>
-  <w:abstractNum w:abstractNumId="38" w15:restartNumberingAfterBreak="0">
+  <w:abstractNum w:abstractNumId="39" w15:restartNumberingAfterBreak="0">
     <w:nsid w:val="7F59404F"/>
     <w:multiLevelType w:val="hybridMultilevel"/>
     <w:tmpl w:val="BF00DB48"/>
@@ -16107,49 +16540,49 @@
     <w:abstractNumId w:val="11"/>
   </w:num>
   <w:num w:numId="2">
-    <w:abstractNumId w:val="28"/>
+    <w:abstractNumId w:val="29"/>
   </w:num>
   <w:num w:numId="3">
     <w:abstractNumId w:val="10"/>
   </w:num>
   <w:num w:numId="4">
-    <w:abstractNumId w:val="17"/>
+    <w:abstractNumId w:val="18"/>
   </w:num>
   <w:num w:numId="5">
-    <w:abstractNumId w:val="24"/>
+    <w:abstractNumId w:val="25"/>
   </w:num>
   <w:num w:numId="6">
     <w:abstractNumId w:val="15"/>
   </w:num>
   <w:num w:numId="7">
-    <w:abstractNumId w:val="21"/>
+    <w:abstractNumId w:val="22"/>
   </w:num>
   <w:num w:numId="8">
     <w:abstractNumId w:val="1"/>
   </w:num>
   <w:num w:numId="9">
-    <w:abstractNumId w:val="25"/>
+    <w:abstractNumId w:val="26"/>
   </w:num>
   <w:num w:numId="10">
     <w:abstractNumId w:val="6"/>
   </w:num>
   <w:num w:numId="11">
-    <w:abstractNumId w:val="33"/>
+    <w:abstractNumId w:val="34"/>
   </w:num>
   <w:num w:numId="12">
     <w:abstractNumId w:val="0"/>
   </w:num>
   <w:num w:numId="13">
-    <w:abstractNumId w:val="37"/>
+    <w:abstractNumId w:val="38"/>
   </w:num>
   <w:num w:numId="14">
-    <w:abstractNumId w:val="19"/>
+    <w:abstractNumId w:val="20"/>
   </w:num>
   <w:num w:numId="15">
-    <w:abstractNumId w:val="38"/>
+    <w:abstractNumId w:val="39"/>
   </w:num>
   <w:num w:numId="16">
-    <w:abstractNumId w:val="26"/>
+    <w:abstractNumId w:val="27"/>
   </w:num>
   <w:num w:numId="17">
     <w:abstractNumId w:val="14"/>
@@ -16158,19 +16591,19 @@
     <w:abstractNumId w:val="2"/>
   </w:num>
   <w:num w:numId="19">
-    <w:abstractNumId w:val="29"/>
+    <w:abstractNumId w:val="30"/>
   </w:num>
   <w:num w:numId="20">
     <w:abstractNumId w:val="16"/>
   </w:num>
   <w:num w:numId="21">
-    <w:abstractNumId w:val="32"/>
+    <w:abstractNumId w:val="33"/>
   </w:num>
   <w:num w:numId="22">
-    <w:abstractNumId w:val="36"/>
+    <w:abstractNumId w:val="37"/>
   </w:num>
   <w:num w:numId="23">
-    <w:abstractNumId w:val="30"/>
+    <w:abstractNumId w:val="31"/>
   </w:num>
   <w:num w:numId="24">
     <w:abstractNumId w:val="4"/>
@@ -16179,13 +16612,13 @@
     <w:abstractNumId w:val="3"/>
   </w:num>
   <w:num w:numId="26">
-    <w:abstractNumId w:val="27"/>
+    <w:abstractNumId w:val="28"/>
   </w:num>
   <w:num w:numId="27">
-    <w:abstractNumId w:val="18"/>
+    <w:abstractNumId w:val="19"/>
   </w:num>
   <w:num w:numId="28">
-    <w:abstractNumId w:val="31"/>
+    <w:abstractNumId w:val="32"/>
   </w:num>
   <w:num w:numId="29">
     <w:abstractNumId w:val="9"/>
@@ -16194,31 +16627,34 @@
     <w:abstractNumId w:val="12"/>
   </w:num>
   <w:num w:numId="31">
-    <w:abstractNumId w:val="20"/>
+    <w:abstractNumId w:val="21"/>
   </w:num>
   <w:num w:numId="32">
     <w:abstractNumId w:val="5"/>
   </w:num>
   <w:num w:numId="33">
-    <w:abstractNumId w:val="34"/>
+    <w:abstractNumId w:val="35"/>
   </w:num>
   <w:num w:numId="34">
     <w:abstractNumId w:val="7"/>
   </w:num>
   <w:num w:numId="35">
-    <w:abstractNumId w:val="23"/>
+    <w:abstractNumId w:val="24"/>
   </w:num>
   <w:num w:numId="36">
-    <w:abstractNumId w:val="35"/>
+    <w:abstractNumId w:val="36"/>
   </w:num>
   <w:num w:numId="37">
-    <w:abstractNumId w:val="22"/>
+    <w:abstractNumId w:val="23"/>
   </w:num>
   <w:num w:numId="38">
     <w:abstractNumId w:val="8"/>
   </w:num>
   <w:num w:numId="39">
     <w:abstractNumId w:val="13"/>
+  </w:num>
+  <w:num w:numId="40">
+    <w:abstractNumId w:val="17"/>
   </w:num>
 </w:numbering>
 </file>
@@ -17266,6 +17702,15 @@
 </file>
 
 <file path=customXml/item1.xml><?xml version="1.0" encoding="utf-8"?>
+<?mso-contentType ?>
+<FormTemplates xmlns="http://schemas.microsoft.com/sharepoint/v3/contenttype/forms">
+  <Display>DocumentLibraryForm</Display>
+  <Edit>DocumentLibraryForm</Edit>
+  <New>DocumentLibraryForm</New>
+</FormTemplates>
+</file>
+
+<file path=customXml/item2.xml><?xml version="1.0" encoding="utf-8"?>
 <ct:contentTypeSchema xmlns:ct="http://schemas.microsoft.com/office/2006/metadata/contentType" xmlns:ma="http://schemas.microsoft.com/office/2006/metadata/properties/metaAttributes" ct:_="" ma:_="" ma:contentTypeName="Document" ma:contentTypeID="0x0101000CF488EA5EE79F4285841DF6CB61586D" ma:contentTypeVersion="12" ma:contentTypeDescription="Create a new document." ma:contentTypeScope="" ma:versionID="d0bc10c2d77dc69214191d6c32c423f9">
   <xsd:schema xmlns:xsd="http://www.w3.org/2001/XMLSchema" xmlns:xs="http://www.w3.org/2001/XMLSchema" xmlns:p="http://schemas.microsoft.com/office/2006/metadata/properties" xmlns:ns2="66395359-538e-43ff-830c-73b5d2cf093d" xmlns:ns3="f7346047-cc13-4793-a644-0b7ca4eaadae" targetNamespace="http://schemas.microsoft.com/office/2006/metadata/properties" ma:root="true" ma:fieldsID="c9fb7f4fca5007c9d30d7ece7a537bc6" ns2:_="" ns3:_="">
     <xsd:import namespace="66395359-538e-43ff-830c-73b5d2cf093d"/>
@@ -17426,15 +17871,6 @@
 </ct:contentTypeSchema>
 </file>
 
-<file path=customXml/item2.xml><?xml version="1.0" encoding="utf-8"?>
-<?mso-contentType ?>
-<FormTemplates xmlns="http://schemas.microsoft.com/sharepoint/v3/contenttype/forms">
-  <Display>DocumentLibraryForm</Display>
-  <Edit>DocumentLibraryForm</Edit>
-  <New>DocumentLibraryForm</New>
-</FormTemplates>
-</file>
-
 <file path=customXml/item3.xml><?xml version="1.0" encoding="utf-8"?>
 <p:properties xmlns:p="http://schemas.microsoft.com/office/2006/metadata/properties" xmlns:xsi="http://www.w3.org/2001/XMLSchema-instance" xmlns:pc="http://schemas.microsoft.com/office/infopath/2007/PartnerControls">
   <documentManagement>
@@ -17444,6 +17880,14 @@
 </file>
 
 <file path=customXml/itemProps1.xml><?xml version="1.0" encoding="utf-8"?>
+<ds:datastoreItem xmlns:ds="http://schemas.openxmlformats.org/officeDocument/2006/customXml" ds:itemID="{32CFC926-8DC9-4513-80FB-EC4AADB53438}">
+  <ds:schemaRefs>
+    <ds:schemaRef ds:uri="http://schemas.microsoft.com/sharepoint/v3/contenttype/forms"/>
+  </ds:schemaRefs>
+</ds:datastoreItem>
+</file>
+
+<file path=customXml/itemProps2.xml><?xml version="1.0" encoding="utf-8"?>
 <ds:datastoreItem xmlns:ds="http://schemas.openxmlformats.org/officeDocument/2006/customXml" ds:itemID="{4CE843E9-5FEA-4D51-9338-7983B3D6794B}">
   <ds:schemaRefs>
     <ds:schemaRef ds:uri="http://schemas.microsoft.com/office/2006/metadata/contentType"/>
@@ -17462,14 +17906,6 @@
 </ds:datastoreItem>
 </file>
 
-<file path=customXml/itemProps2.xml><?xml version="1.0" encoding="utf-8"?>
-<ds:datastoreItem xmlns:ds="http://schemas.openxmlformats.org/officeDocument/2006/customXml" ds:itemID="{32CFC926-8DC9-4513-80FB-EC4AADB53438}">
-  <ds:schemaRefs>
-    <ds:schemaRef ds:uri="http://schemas.microsoft.com/sharepoint/v3/contenttype/forms"/>
-  </ds:schemaRefs>
-</ds:datastoreItem>
-</file>
-
 <file path=customXml/itemProps3.xml><?xml version="1.0" encoding="utf-8"?>
 <ds:datastoreItem xmlns:ds="http://schemas.openxmlformats.org/officeDocument/2006/customXml" ds:itemID="{A7940D6C-DAB5-4AE7-B481-A652D88BB751}">
   <ds:schemaRefs>

</xml_diff>